<commit_message>
sửa lại hàm vẽ sàn
</commit_message>
<xml_diff>
--- a/HƯỚNG DẪN SỬ DỤNG.docx
+++ b/HƯỚNG DẪN SỬ DỤNG.docx
@@ -47,8 +47,11 @@
     </w:p>
     <w:p>
       <w:r>
+        <w:rPr>
+          <w:noProof/>
+        </w:rPr>
         <w:drawing>
-          <wp:inline distT="0" distB="0" distL="0" distR="0" wp14:anchorId="20BD6AD5" wp14:editId="034F136D">
+          <wp:inline distT="0" distB="0" distL="0" distR="0" wp14:anchorId="101B7D38" wp14:editId="099F8060">
             <wp:extent cx="914528" cy="924054"/>
             <wp:effectExtent l="0" t="0" r="0" b="9525"/>
             <wp:docPr id="1" name="Picture 1"/>
@@ -134,18 +137,72 @@
       </w:r>
     </w:p>
     <w:p>
-      <m:oMathPara>
-        <m:oMath>
-          <m:r>
-            <w:rPr>
-              <w:rFonts w:ascii="Cambria Math" w:hAnsi="Cambria Math"/>
-            </w:rPr>
-            <m:t xml:space="preserve">ấn nút←↑→↓trên bàn phím </m:t>
-          </m:r>
-        </m:oMath>
-      </m:oMathPara>
-      <w:bookmarkStart w:id="0" w:name="_GoBack"/>
-      <w:bookmarkEnd w:id="0"/>
+      <w:pPr>
+        <w:rPr>
+          <w:rFonts w:eastAsiaTheme="minorEastAsia"/>
+          <w:lang w:val="vi-VN"/>
+        </w:rPr>
+      </w:pPr>
+      <m:oMath>
+        <m:r>
+          <w:rPr>
+            <w:rFonts w:ascii="Cambria Math" w:hAnsi="Cambria Math"/>
+          </w:rPr>
+          <m:t xml:space="preserve">ấn nút←↑→↓trên bàn phím </m:t>
+        </m:r>
+      </m:oMath>
+      <w:r>
+        <w:rPr>
+          <w:rFonts w:eastAsiaTheme="minorEastAsia"/>
+        </w:rPr>
+        <w:t>hoặc</w:t>
+      </w:r>
+      <w:r>
+        <w:rPr>
+          <w:rFonts w:eastAsiaTheme="minorEastAsia"/>
+          <w:lang w:val="vi-VN"/>
+        </w:rPr>
+        <w:t xml:space="preserve"> ấn các nút trên màn hình</w:t>
+      </w:r>
+    </w:p>
+    <w:p>
+      <w:r>
+        <w:drawing>
+          <wp:inline distT="0" distB="0" distL="0" distR="0" wp14:anchorId="797154A8" wp14:editId="0BC99EBB">
+            <wp:extent cx="4163006" cy="2705478"/>
+            <wp:effectExtent l="0" t="0" r="0" b="0"/>
+            <wp:docPr id="2" name="Picture 2"/>
+            <wp:cNvGraphicFramePr>
+              <a:graphicFrameLocks xmlns:a="http://schemas.openxmlformats.org/drawingml/2006/main" noChangeAspect="1"/>
+            </wp:cNvGraphicFramePr>
+            <a:graphic xmlns:a="http://schemas.openxmlformats.org/drawingml/2006/main">
+              <a:graphicData uri="http://schemas.openxmlformats.org/drawingml/2006/picture">
+                <pic:pic xmlns:pic="http://schemas.openxmlformats.org/drawingml/2006/picture">
+                  <pic:nvPicPr>
+                    <pic:cNvPr id="1" name=""/>
+                    <pic:cNvPicPr/>
+                  </pic:nvPicPr>
+                  <pic:blipFill>
+                    <a:blip r:embed="rId6"/>
+                    <a:stretch>
+                      <a:fillRect/>
+                    </a:stretch>
+                  </pic:blipFill>
+                  <pic:spPr>
+                    <a:xfrm>
+                      <a:off x="0" y="0"/>
+                      <a:ext cx="4163006" cy="2705478"/>
+                    </a:xfrm>
+                    <a:prstGeom prst="rect">
+                      <a:avLst/>
+                    </a:prstGeom>
+                  </pic:spPr>
+                </pic:pic>
+              </a:graphicData>
+            </a:graphic>
+          </wp:inline>
+        </w:drawing>
+      </w:r>
     </w:p>
     <w:p>
       <w:pPr>
@@ -168,7 +225,134 @@
           <w:bCs/>
           <w:color w:val="000000" w:themeColor="text1"/>
         </w:rPr>
+        <w:lastRenderedPageBreak/>
         <w:t>ĐIỀU CHỈNH HƯỚNG KHỚP TAY</w:t>
+      </w:r>
+    </w:p>
+    <w:p>
+      <w:r>
+        <w:rPr>
+          <w:noProof/>
+        </w:rPr>
+        <mc:AlternateContent>
+          <mc:Choice Requires="wps">
+            <w:drawing>
+              <wp:anchor distT="0" distB="0" distL="114300" distR="114300" simplePos="0" relativeHeight="251659264" behindDoc="0" locked="0" layoutInCell="1" allowOverlap="1" wp14:anchorId="3985FE9B" wp14:editId="6A77E401">
+                <wp:simplePos x="0" y="0"/>
+                <wp:positionH relativeFrom="column">
+                  <wp:posOffset>1676400</wp:posOffset>
+                </wp:positionH>
+                <wp:positionV relativeFrom="paragraph">
+                  <wp:posOffset>1508125</wp:posOffset>
+                </wp:positionV>
+                <wp:extent cx="838200" cy="495300"/>
+                <wp:effectExtent l="0" t="0" r="38100" b="38100"/>
+                <wp:wrapNone/>
+                <wp:docPr id="4" name="Arrow: U-Turn 4"/>
+                <wp:cNvGraphicFramePr/>
+                <a:graphic xmlns:a="http://schemas.openxmlformats.org/drawingml/2006/main">
+                  <a:graphicData uri="http://schemas.microsoft.com/office/word/2010/wordprocessingShape">
+                    <wps:wsp>
+                      <wps:cNvSpPr/>
+                      <wps:spPr>
+                        <a:xfrm>
+                          <a:off x="0" y="0"/>
+                          <a:ext cx="838200" cy="495300"/>
+                        </a:xfrm>
+                        <a:prstGeom prst="uturnArrow">
+                          <a:avLst>
+                            <a:gd name="adj1" fmla="val 29615"/>
+                            <a:gd name="adj2" fmla="val 25000"/>
+                            <a:gd name="adj3" fmla="val 75000"/>
+                            <a:gd name="adj4" fmla="val 25000"/>
+                            <a:gd name="adj5" fmla="val 82692"/>
+                          </a:avLst>
+                        </a:prstGeom>
+                      </wps:spPr>
+                      <wps:style>
+                        <a:lnRef idx="2">
+                          <a:schemeClr val="accent1">
+                            <a:shade val="50000"/>
+                          </a:schemeClr>
+                        </a:lnRef>
+                        <a:fillRef idx="1">
+                          <a:schemeClr val="accent1"/>
+                        </a:fillRef>
+                        <a:effectRef idx="0">
+                          <a:schemeClr val="accent1"/>
+                        </a:effectRef>
+                        <a:fontRef idx="minor">
+                          <a:schemeClr val="lt1"/>
+                        </a:fontRef>
+                      </wps:style>
+                      <wps:bodyPr rot="0" spcFirstLastPara="0" vertOverflow="overflow" horzOverflow="overflow" vert="horz" wrap="square" lIns="91440" tIns="45720" rIns="91440" bIns="45720" numCol="1" spcCol="0" rtlCol="0" fromWordArt="0" anchor="ctr" anchorCtr="0" forceAA="0" compatLnSpc="1">
+                        <a:prstTxWarp prst="textNoShape">
+                          <a:avLst/>
+                        </a:prstTxWarp>
+                        <a:noAutofit/>
+                      </wps:bodyPr>
+                    </wps:wsp>
+                  </a:graphicData>
+                </a:graphic>
+              </wp:anchor>
+            </w:drawing>
+          </mc:Choice>
+          <mc:Fallback>
+            <w:pict>
+              <v:shape w14:anchorId="7C5C751F" id="Arrow: U-Turn 4" o:spid="_x0000_s1026" style="position:absolute;margin-left:132pt;margin-top:118.75pt;width:66pt;height:39pt;z-index:251659264;visibility:visible;mso-wrap-style:square;mso-wrap-distance-left:9pt;mso-wrap-distance-top:0;mso-wrap-distance-right:9pt;mso-wrap-distance-bottom:0;mso-position-horizontal:absolute;mso-position-horizontal-relative:text;mso-position-vertical:absolute;mso-position-vertical-relative:text;v-text-anchor:middle" coordsize="838200,495300" o:gfxdata="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" path="m,495300l,123825c,55438,55438,,123825,l663892,v68387,,123825,55438,123825,123825l787717,146683r50483,l714375,495300,590550,146683r50483,l641033,146683r,l146683,146683r,l146683,495300,,495300xe" fillcolor="#4472c4 [3204]" strokecolor="#1f3763 [1604]" strokeweight="1pt">
+                <v:stroke joinstyle="miter"/>
+                <v:path arrowok="t" o:connecttype="custom" o:connectlocs="0,495300;0,123825;123825,0;663892,0;787717,123825;787717,146683;838200,146683;714375,495300;590550,146683;641033,146683;641033,146683;641033,146683;146683,146683;146683,146683;146683,495300;0,495300" o:connectangles="0,0,0,0,0,0,0,0,0,0,0,0,0,0,0,0"/>
+              </v:shape>
+            </w:pict>
+          </mc:Fallback>
+        </mc:AlternateContent>
+      </w:r>
+      <w:r>
+        <w:drawing>
+          <wp:inline distT="0" distB="0" distL="0" distR="0" wp14:anchorId="40AE693C" wp14:editId="7E07E747">
+            <wp:extent cx="3162741" cy="2410161"/>
+            <wp:effectExtent l="0" t="0" r="0" b="9525"/>
+            <wp:docPr id="3" name="Picture 3"/>
+            <wp:cNvGraphicFramePr>
+              <a:graphicFrameLocks xmlns:a="http://schemas.openxmlformats.org/drawingml/2006/main" noChangeAspect="1"/>
+            </wp:cNvGraphicFramePr>
+            <a:graphic xmlns:a="http://schemas.openxmlformats.org/drawingml/2006/main">
+              <a:graphicData uri="http://schemas.openxmlformats.org/drawingml/2006/picture">
+                <pic:pic xmlns:pic="http://schemas.openxmlformats.org/drawingml/2006/picture">
+                  <pic:nvPicPr>
+                    <pic:cNvPr id="1" name=""/>
+                    <pic:cNvPicPr/>
+                  </pic:nvPicPr>
+                  <pic:blipFill>
+                    <a:blip r:embed="rId7"/>
+                    <a:stretch>
+                      <a:fillRect/>
+                    </a:stretch>
+                  </pic:blipFill>
+                  <pic:spPr>
+                    <a:xfrm>
+                      <a:off x="0" y="0"/>
+                      <a:ext cx="3162741" cy="2410161"/>
+                    </a:xfrm>
+                    <a:prstGeom prst="rect">
+                      <a:avLst/>
+                    </a:prstGeom>
+                  </pic:spPr>
+                </pic:pic>
+              </a:graphicData>
+            </a:graphic>
+          </wp:inline>
+        </w:drawing>
+      </w:r>
+    </w:p>
+    <w:p>
+      <w:r>
+        <w:t>ấn Q và A để điều chỉnh khớp tay trái</w:t>
+      </w:r>
+    </w:p>
+    <w:p>
+      <w:r>
+        <w:t>ấn 1 và 4 để điều chỉnh khớp tay phải</w:t>
       </w:r>
     </w:p>
     <w:p>
@@ -196,6 +380,58 @@
       </w:r>
     </w:p>
     <w:p>
+      <w:r>
+        <w:drawing>
+          <wp:inline distT="0" distB="0" distL="0" distR="0" wp14:anchorId="28930DD5" wp14:editId="2C866352">
+            <wp:extent cx="1848108" cy="1448002"/>
+            <wp:effectExtent l="0" t="0" r="0" b="0"/>
+            <wp:docPr id="5" name="Picture 5"/>
+            <wp:cNvGraphicFramePr>
+              <a:graphicFrameLocks xmlns:a="http://schemas.openxmlformats.org/drawingml/2006/main" noChangeAspect="1"/>
+            </wp:cNvGraphicFramePr>
+            <a:graphic xmlns:a="http://schemas.openxmlformats.org/drawingml/2006/main">
+              <a:graphicData uri="http://schemas.openxmlformats.org/drawingml/2006/picture">
+                <pic:pic xmlns:pic="http://schemas.openxmlformats.org/drawingml/2006/picture">
+                  <pic:nvPicPr>
+                    <pic:cNvPr id="1" name=""/>
+                    <pic:cNvPicPr/>
+                  </pic:nvPicPr>
+                  <pic:blipFill>
+                    <a:blip r:embed="rId8"/>
+                    <a:stretch>
+                      <a:fillRect/>
+                    </a:stretch>
+                  </pic:blipFill>
+                  <pic:spPr>
+                    <a:xfrm>
+                      <a:off x="0" y="0"/>
+                      <a:ext cx="1848108" cy="1448002"/>
+                    </a:xfrm>
+                    <a:prstGeom prst="rect">
+                      <a:avLst/>
+                    </a:prstGeom>
+                  </pic:spPr>
+                </pic:pic>
+              </a:graphicData>
+            </a:graphic>
+          </wp:inline>
+        </w:drawing>
+      </w:r>
+    </w:p>
+    <w:p>
+      <w:r>
+        <w:t>Ấn W, S, E, D để điều chỉnh lên xuống, trái phải cánh tay trái</w:t>
+      </w:r>
+    </w:p>
+    <w:p>
+      <w:r>
+        <w:t>ấn 2, 5, 3, 6</w:t>
+      </w:r>
+      <w:r>
+        <w:t xml:space="preserve"> để điều chỉnh lên xuống, trái phải cánh tay phải</w:t>
+      </w:r>
+    </w:p>
+    <w:p>
       <w:pPr>
         <w:pStyle w:val="Heading1"/>
         <w:numPr>
@@ -219,6 +455,89 @@
         <w:t>GẮP VÀ THẢ VẬT THỂ</w:t>
       </w:r>
     </w:p>
+    <w:p>
+      <w:r>
+        <w:drawing>
+          <wp:inline distT="0" distB="0" distL="0" distR="0" wp14:anchorId="27460C38" wp14:editId="454F7DDC">
+            <wp:extent cx="3000794" cy="1314633"/>
+            <wp:effectExtent l="0" t="0" r="9525" b="0"/>
+            <wp:docPr id="6" name="Picture 6"/>
+            <wp:cNvGraphicFramePr>
+              <a:graphicFrameLocks xmlns:a="http://schemas.openxmlformats.org/drawingml/2006/main" noChangeAspect="1"/>
+            </wp:cNvGraphicFramePr>
+            <a:graphic xmlns:a="http://schemas.openxmlformats.org/drawingml/2006/main">
+              <a:graphicData uri="http://schemas.openxmlformats.org/drawingml/2006/picture">
+                <pic:pic xmlns:pic="http://schemas.openxmlformats.org/drawingml/2006/picture">
+                  <pic:nvPicPr>
+                    <pic:cNvPr id="1" name=""/>
+                    <pic:cNvPicPr/>
+                  </pic:nvPicPr>
+                  <pic:blipFill>
+                    <a:blip r:embed="rId9"/>
+                    <a:stretch>
+                      <a:fillRect/>
+                    </a:stretch>
+                  </pic:blipFill>
+                  <pic:spPr>
+                    <a:xfrm>
+                      <a:off x="0" y="0"/>
+                      <a:ext cx="3000794" cy="1314633"/>
+                    </a:xfrm>
+                    <a:prstGeom prst="rect">
+                      <a:avLst/>
+                    </a:prstGeom>
+                  </pic:spPr>
+                </pic:pic>
+              </a:graphicData>
+            </a:graphic>
+          </wp:inline>
+        </w:drawing>
+      </w:r>
+    </w:p>
+    <w:p>
+      <w:r>
+        <w:t>Di chuyển bàn tay đến gần vật thể, khi khoảng cách đủ gần</w:t>
+      </w:r>
+      <w:r>
+        <w:t xml:space="preserve"> (không có dấu X màu đỏ) tức là đã có thể gắp.</w:t>
+      </w:r>
+    </w:p>
+    <w:p>
+      <w:pPr>
+        <w:pStyle w:val="Heading1"/>
+        <w:numPr>
+          <w:ilvl w:val="0"/>
+          <w:numId w:val="2"/>
+        </w:numPr>
+        <w:rPr>
+          <w:rFonts w:ascii="Times New Roman" w:hAnsi="Times New Roman" w:cs="Times New Roman"/>
+          <w:b/>
+          <w:bCs/>
+          <w:color w:val="000000" w:themeColor="text1"/>
+        </w:rPr>
+      </w:pPr>
+      <w:r>
+        <w:rPr>
+          <w:rFonts w:ascii="Times New Roman" w:hAnsi="Times New Roman" w:cs="Times New Roman"/>
+          <w:b/>
+          <w:bCs/>
+          <w:color w:val="000000" w:themeColor="text1"/>
+        </w:rPr>
+        <w:lastRenderedPageBreak/>
+        <w:t xml:space="preserve">XOAY ROBOT </w:t>
+      </w:r>
+      <w:bookmarkStart w:id="0" w:name="_GoBack"/>
+      <w:bookmarkEnd w:id="0"/>
+    </w:p>
+    <w:p>
+      <w:pPr>
+        <w:pStyle w:val="ListParagraph"/>
+      </w:pPr>
+      <w:r>
+        <w:t>Ấn Z, X để xoay robot.</w:t>
+      </w:r>
+    </w:p>
+    <w:p/>
     <w:p/>
     <w:sectPr>
       <w:pgSz w:w="12240" w:h="15840"/>
@@ -321,7 +640,7 @@
   <w:abstractNum w:abstractNumId="1" w15:restartNumberingAfterBreak="0">
     <w:nsid w:val="6F665A80"/>
     <w:multiLevelType w:val="hybridMultilevel"/>
-    <w:tmpl w:val="3A7C31D2"/>
+    <w:tmpl w:val="F196B414"/>
     <w:lvl w:ilvl="0" w:tplc="0409000F">
       <w:start w:val="1"/>
       <w:numFmt w:val="decimal"/>

</xml_diff>